<commit_message>
Added Different Filter Coeffs
</commit_message>
<xml_diff>
--- a/proj_asic/docs/Meeting Minutes/April 12th.docx
+++ b/proj_asic/docs/Meeting Minutes/April 12th.docx
@@ -42,6 +42,594 @@
           <w:szCs w:val="24"/>
         </w:rPr>
         <w:t>Senior Project Update</w:t>
+      </w:r>
+    </w:p>
+    <w:p>
+      <w:pPr>
+        <w:rPr>
+          <w:szCs w:val="24"/>
+        </w:rPr>
+      </w:pPr>
+      <w:proofErr w:type="spellStart"/>
+      <w:r>
+        <w:rPr>
+          <w:i/>
+          <w:szCs w:val="24"/>
+        </w:rPr>
+        <w:t>Dhrvuit</w:t>
+      </w:r>
+      <w:proofErr w:type="spellEnd"/>
+      <w:r>
+        <w:rPr>
+          <w:szCs w:val="24"/>
+        </w:rPr>
+        <w:t>:</w:t>
+      </w:r>
+    </w:p>
+    <w:p>
+      <w:pPr>
+        <w:pStyle w:val="ListParagraph"/>
+        <w:numPr>
+          <w:ilvl w:val="0"/>
+          <w:numId w:val="23"/>
+        </w:numPr>
+        <w:rPr>
+          <w:szCs w:val="24"/>
+        </w:rPr>
+      </w:pPr>
+      <w:r>
+        <w:rPr>
+          <w:szCs w:val="24"/>
+        </w:rPr>
+        <w:t>What I’ve Done Last Week</w:t>
+      </w:r>
+    </w:p>
+    <w:p>
+      <w:pPr>
+        <w:pStyle w:val="ListParagraph"/>
+        <w:numPr>
+          <w:ilvl w:val="1"/>
+          <w:numId w:val="23"/>
+        </w:numPr>
+        <w:rPr>
+          <w:szCs w:val="24"/>
+        </w:rPr>
+      </w:pPr>
+      <w:r>
+        <w:rPr>
+          <w:szCs w:val="24"/>
+        </w:rPr>
+        <w:t>G</w:t>
+      </w:r>
+      <w:r>
+        <w:rPr>
+          <w:szCs w:val="24"/>
+        </w:rPr>
+        <w:t xml:space="preserve">et filter coefficients for a </w:t>
+      </w:r>
+      <w:proofErr w:type="spellStart"/>
+      <w:r>
+        <w:rPr>
+          <w:szCs w:val="24"/>
+        </w:rPr>
+        <w:t>lowpass</w:t>
+      </w:r>
+      <w:proofErr w:type="spellEnd"/>
+      <w:r>
+        <w:rPr>
+          <w:szCs w:val="24"/>
+        </w:rPr>
+        <w:t xml:space="preserve">, </w:t>
+      </w:r>
+      <w:proofErr w:type="spellStart"/>
+      <w:r>
+        <w:rPr>
+          <w:szCs w:val="24"/>
+        </w:rPr>
+        <w:t>highpass</w:t>
+      </w:r>
+      <w:proofErr w:type="spellEnd"/>
+      <w:r>
+        <w:rPr>
+          <w:szCs w:val="24"/>
+        </w:rPr>
+        <w:t>, bandpass (finished)</w:t>
+      </w:r>
+    </w:p>
+    <w:p>
+      <w:pPr>
+        <w:pStyle w:val="ListParagraph"/>
+        <w:numPr>
+          <w:ilvl w:val="1"/>
+          <w:numId w:val="23"/>
+        </w:numPr>
+        <w:rPr>
+          <w:szCs w:val="24"/>
+        </w:rPr>
+      </w:pPr>
+      <w:r>
+        <w:rPr>
+          <w:szCs w:val="24"/>
+        </w:rPr>
+        <w:t>L</w:t>
+      </w:r>
+      <w:r>
+        <w:rPr>
+          <w:szCs w:val="24"/>
+        </w:rPr>
+        <w:t>ook into mentor design checks and rules (working on it)</w:t>
+      </w:r>
+    </w:p>
+    <w:p>
+      <w:pPr>
+        <w:pStyle w:val="ListParagraph"/>
+        <w:numPr>
+          <w:ilvl w:val="1"/>
+          <w:numId w:val="23"/>
+        </w:numPr>
+        <w:rPr>
+          <w:szCs w:val="24"/>
+        </w:rPr>
+      </w:pPr>
+      <w:r>
+        <w:rPr>
+          <w:szCs w:val="24"/>
+        </w:rPr>
+        <w:t>G</w:t>
+      </w:r>
+      <w:r>
+        <w:rPr>
+          <w:szCs w:val="24"/>
+        </w:rPr>
+        <w:t>et model data (next task)</w:t>
+      </w:r>
+    </w:p>
+    <w:p>
+      <w:pPr>
+        <w:pStyle w:val="ListParagraph"/>
+        <w:numPr>
+          <w:ilvl w:val="0"/>
+          <w:numId w:val="23"/>
+        </w:numPr>
+        <w:rPr>
+          <w:szCs w:val="24"/>
+        </w:rPr>
+      </w:pPr>
+      <w:r>
+        <w:rPr>
+          <w:szCs w:val="24"/>
+        </w:rPr>
+        <w:t>Goals for Upcoming Week</w:t>
+      </w:r>
+    </w:p>
+    <w:p>
+      <w:pPr>
+        <w:pStyle w:val="ListParagraph"/>
+        <w:numPr>
+          <w:ilvl w:val="1"/>
+          <w:numId w:val="23"/>
+        </w:numPr>
+        <w:rPr>
+          <w:szCs w:val="24"/>
+        </w:rPr>
+      </w:pPr>
+      <w:r>
+        <w:rPr>
+          <w:szCs w:val="24"/>
+        </w:rPr>
+        <w:t>G</w:t>
+      </w:r>
+      <w:r>
+        <w:rPr>
+          <w:szCs w:val="24"/>
+        </w:rPr>
+        <w:t>et model data</w:t>
+      </w:r>
+    </w:p>
+    <w:p>
+      <w:pPr>
+        <w:pStyle w:val="ListParagraph"/>
+        <w:numPr>
+          <w:ilvl w:val="1"/>
+          <w:numId w:val="23"/>
+        </w:numPr>
+        <w:rPr>
+          <w:szCs w:val="24"/>
+        </w:rPr>
+      </w:pPr>
+      <w:r>
+        <w:rPr>
+          <w:szCs w:val="24"/>
+        </w:rPr>
+        <w:t>Document Verilog code and Java model</w:t>
+      </w:r>
+    </w:p>
+    <w:p>
+      <w:pPr>
+        <w:pStyle w:val="ListParagraph"/>
+        <w:numPr>
+          <w:ilvl w:val="0"/>
+          <w:numId w:val="23"/>
+        </w:numPr>
+        <w:rPr>
+          <w:szCs w:val="24"/>
+        </w:rPr>
+      </w:pPr>
+      <w:r>
+        <w:rPr>
+          <w:szCs w:val="24"/>
+        </w:rPr>
+        <w:t>Blockers</w:t>
+      </w:r>
+    </w:p>
+    <w:p>
+      <w:pPr>
+        <w:pStyle w:val="ListParagraph"/>
+        <w:numPr>
+          <w:ilvl w:val="1"/>
+          <w:numId w:val="23"/>
+        </w:numPr>
+        <w:rPr>
+          <w:szCs w:val="24"/>
+        </w:rPr>
+      </w:pPr>
+      <w:r>
+        <w:rPr>
+          <w:szCs w:val="24"/>
+        </w:rPr>
+        <w:t>None</w:t>
+      </w:r>
+    </w:p>
+    <w:p>
+      <w:pPr>
+        <w:rPr>
+          <w:szCs w:val="24"/>
+        </w:rPr>
+      </w:pPr>
+      <w:r>
+        <w:rPr>
+          <w:i/>
+          <w:szCs w:val="24"/>
+        </w:rPr>
+        <w:t>Julie</w:t>
+      </w:r>
+      <w:r>
+        <w:rPr>
+          <w:szCs w:val="24"/>
+        </w:rPr>
+        <w:t>:</w:t>
+      </w:r>
+    </w:p>
+    <w:p>
+      <w:pPr>
+        <w:pStyle w:val="ListParagraph"/>
+        <w:numPr>
+          <w:ilvl w:val="0"/>
+          <w:numId w:val="21"/>
+        </w:numPr>
+        <w:rPr>
+          <w:szCs w:val="24"/>
+        </w:rPr>
+      </w:pPr>
+      <w:r>
+        <w:rPr>
+          <w:szCs w:val="24"/>
+        </w:rPr>
+        <w:t xml:space="preserve">Met with </w:t>
+      </w:r>
+      <w:proofErr w:type="spellStart"/>
+      <w:r>
+        <w:rPr>
+          <w:szCs w:val="24"/>
+        </w:rPr>
+        <w:t>Dhruvit</w:t>
+      </w:r>
+      <w:proofErr w:type="spellEnd"/>
+      <w:r>
+        <w:rPr>
+          <w:szCs w:val="24"/>
+        </w:rPr>
+        <w:t xml:space="preserve"> and reviewed progress and milestones that need to be accomplished in the EDA tool.</w:t>
+      </w:r>
+    </w:p>
+    <w:p>
+      <w:pPr>
+        <w:pStyle w:val="ListParagraph"/>
+        <w:numPr>
+          <w:ilvl w:val="0"/>
+          <w:numId w:val="21"/>
+        </w:numPr>
+        <w:rPr>
+          <w:szCs w:val="24"/>
+        </w:rPr>
+      </w:pPr>
+      <w:r>
+        <w:rPr>
+          <w:szCs w:val="24"/>
+        </w:rPr>
+        <w:t>Research towards the development of the resistor design using Pyxis layout and played around with the tools</w:t>
+      </w:r>
+      <w:r>
+        <w:rPr>
+          <w:szCs w:val="24"/>
+        </w:rPr>
+        <w:t>.</w:t>
+      </w:r>
+      <w:bookmarkStart w:id="0" w:name="_GoBack"/>
+      <w:bookmarkEnd w:id="0"/>
+    </w:p>
+    <w:p>
+      <w:pPr>
+        <w:rPr>
+          <w:szCs w:val="24"/>
+        </w:rPr>
+      </w:pPr>
+      <w:r>
+        <w:rPr>
+          <w:i/>
+          <w:szCs w:val="24"/>
+        </w:rPr>
+        <w:t>Kevin</w:t>
+      </w:r>
+      <w:r>
+        <w:rPr>
+          <w:szCs w:val="24"/>
+        </w:rPr>
+        <w:t>:</w:t>
+      </w:r>
+    </w:p>
+    <w:p>
+      <w:pPr>
+        <w:pStyle w:val="ListParagraph"/>
+        <w:numPr>
+          <w:ilvl w:val="0"/>
+          <w:numId w:val="22"/>
+        </w:numPr>
+        <w:rPr>
+          <w:szCs w:val="24"/>
+        </w:rPr>
+      </w:pPr>
+      <w:r>
+        <w:rPr>
+          <w:szCs w:val="24"/>
+        </w:rPr>
+        <w:t>What I’ve Done Last Week</w:t>
+      </w:r>
+    </w:p>
+    <w:p>
+      <w:pPr>
+        <w:pStyle w:val="ListParagraph"/>
+        <w:numPr>
+          <w:ilvl w:val="1"/>
+          <w:numId w:val="22"/>
+        </w:numPr>
+        <w:rPr>
+          <w:szCs w:val="24"/>
+        </w:rPr>
+      </w:pPr>
+      <w:r>
+        <w:rPr>
+          <w:szCs w:val="24"/>
+        </w:rPr>
+        <w:t>Looked at tutorials of how to create a resistor in layout</w:t>
+      </w:r>
+      <w:r>
+        <w:rPr>
+          <w:szCs w:val="24"/>
+        </w:rPr>
+        <w:t>.</w:t>
+      </w:r>
+    </w:p>
+    <w:p>
+      <w:pPr>
+        <w:pStyle w:val="ListParagraph"/>
+        <w:numPr>
+          <w:ilvl w:val="1"/>
+          <w:numId w:val="22"/>
+        </w:numPr>
+        <w:rPr>
+          <w:szCs w:val="24"/>
+        </w:rPr>
+      </w:pPr>
+      <w:r>
+        <w:rPr>
+          <w:szCs w:val="24"/>
+        </w:rPr>
+        <w:t>Began designing the resistor in layou</w:t>
+      </w:r>
+      <w:r>
+        <w:rPr>
+          <w:szCs w:val="24"/>
+        </w:rPr>
+        <w:t>t</w:t>
+      </w:r>
+    </w:p>
+    <w:p>
+      <w:pPr>
+        <w:pStyle w:val="ListParagraph"/>
+        <w:numPr>
+          <w:ilvl w:val="0"/>
+          <w:numId w:val="22"/>
+        </w:numPr>
+        <w:rPr>
+          <w:szCs w:val="24"/>
+        </w:rPr>
+      </w:pPr>
+      <w:r>
+        <w:rPr>
+          <w:szCs w:val="24"/>
+        </w:rPr>
+        <w:t>Goals for Upcoming Week</w:t>
+      </w:r>
+    </w:p>
+    <w:p>
+      <w:pPr>
+        <w:pStyle w:val="ListParagraph"/>
+        <w:numPr>
+          <w:ilvl w:val="1"/>
+          <w:numId w:val="22"/>
+        </w:numPr>
+        <w:rPr>
+          <w:szCs w:val="24"/>
+        </w:rPr>
+      </w:pPr>
+      <w:r>
+        <w:rPr>
+          <w:szCs w:val="24"/>
+        </w:rPr>
+        <w:t xml:space="preserve">Continue working on resistor </w:t>
+      </w:r>
+      <w:r>
+        <w:rPr>
+          <w:szCs w:val="24"/>
+        </w:rPr>
+        <w:t>layout</w:t>
+      </w:r>
+    </w:p>
+    <w:p>
+      <w:pPr>
+        <w:pStyle w:val="ListParagraph"/>
+        <w:numPr>
+          <w:ilvl w:val="1"/>
+          <w:numId w:val="22"/>
+        </w:numPr>
+        <w:rPr>
+          <w:szCs w:val="24"/>
+        </w:rPr>
+      </w:pPr>
+      <w:r>
+        <w:rPr>
+          <w:szCs w:val="24"/>
+        </w:rPr>
+        <w:t>Determine types of layers needed</w:t>
+      </w:r>
+    </w:p>
+    <w:p>
+      <w:pPr>
+        <w:pStyle w:val="ListParagraph"/>
+        <w:numPr>
+          <w:ilvl w:val="1"/>
+          <w:numId w:val="22"/>
+        </w:numPr>
+        <w:rPr>
+          <w:szCs w:val="24"/>
+        </w:rPr>
+      </w:pPr>
+      <w:r>
+        <w:rPr>
+          <w:szCs w:val="24"/>
+        </w:rPr>
+        <w:t>Verify resistor design</w:t>
+      </w:r>
+    </w:p>
+    <w:p>
+      <w:pPr>
+        <w:pStyle w:val="ListParagraph"/>
+        <w:numPr>
+          <w:ilvl w:val="1"/>
+          <w:numId w:val="22"/>
+        </w:numPr>
+        <w:rPr>
+          <w:szCs w:val="24"/>
+        </w:rPr>
+      </w:pPr>
+      <w:r>
+        <w:rPr>
+          <w:szCs w:val="24"/>
+        </w:rPr>
+        <w:t>Create GDSII file</w:t>
+      </w:r>
+    </w:p>
+    <w:p>
+      <w:pPr>
+        <w:pStyle w:val="ListParagraph"/>
+        <w:numPr>
+          <w:ilvl w:val="0"/>
+          <w:numId w:val="22"/>
+        </w:numPr>
+        <w:rPr>
+          <w:szCs w:val="24"/>
+        </w:rPr>
+      </w:pPr>
+      <w:r>
+        <w:rPr>
+          <w:szCs w:val="24"/>
+        </w:rPr>
+        <w:t>Blockers</w:t>
+      </w:r>
+    </w:p>
+    <w:p>
+      <w:pPr>
+        <w:pStyle w:val="ListParagraph"/>
+        <w:numPr>
+          <w:ilvl w:val="1"/>
+          <w:numId w:val="22"/>
+        </w:numPr>
+        <w:rPr>
+          <w:szCs w:val="24"/>
+        </w:rPr>
+      </w:pPr>
+      <w:r>
+        <w:rPr>
+          <w:szCs w:val="24"/>
+        </w:rPr>
+        <w:t>Found no tutorials for Mentor, only found tutorials for Cadence</w:t>
+      </w:r>
+    </w:p>
+    <w:p>
+      <w:pPr>
+        <w:pStyle w:val="ListParagraph"/>
+        <w:numPr>
+          <w:ilvl w:val="1"/>
+          <w:numId w:val="22"/>
+        </w:numPr>
+        <w:rPr>
+          <w:szCs w:val="24"/>
+        </w:rPr>
+      </w:pPr>
+      <w:r>
+        <w:rPr>
+          <w:szCs w:val="24"/>
+        </w:rPr>
+        <w:t>Unsure of what layers to use for the resistor</w:t>
+      </w:r>
+    </w:p>
+    <w:p>
+      <w:pPr>
+        <w:rPr>
+          <w:szCs w:val="24"/>
+        </w:rPr>
+      </w:pPr>
+      <w:r>
+        <w:rPr>
+          <w:i/>
+          <w:szCs w:val="24"/>
+        </w:rPr>
+        <w:t>Whitley</w:t>
+      </w:r>
+      <w:r>
+        <w:rPr>
+          <w:szCs w:val="24"/>
+        </w:rPr>
+        <w:t>:</w:t>
+      </w:r>
+    </w:p>
+    <w:p>
+      <w:pPr>
+        <w:pStyle w:val="ListParagraph"/>
+        <w:numPr>
+          <w:ilvl w:val="0"/>
+          <w:numId w:val="24"/>
+        </w:numPr>
+        <w:rPr>
+          <w:szCs w:val="24"/>
+        </w:rPr>
+      </w:pPr>
+      <w:r>
+        <w:rPr>
+          <w:szCs w:val="24"/>
+        </w:rPr>
+        <w:t>No report received</w:t>
       </w:r>
     </w:p>
     <w:p>
@@ -188,7 +776,14 @@
         <w:rPr>
           <w:szCs w:val="24"/>
         </w:rPr>
-        <w:t xml:space="preserve"> previously did. I also found that the warning jumped to other modules. Next, I found a report online that claims this warning occurs when using an asynchronous reset and can be ignored. The report states “</w:t>
+        <w:t xml:space="preserve"> previously did. I also found that </w:t>
+      </w:r>
+      <w:r>
+        <w:rPr>
+          <w:szCs w:val="24"/>
+        </w:rPr>
+        <w:lastRenderedPageBreak/>
+        <w:t>the warning jumped to other modules. Next, I found a report online that claims this warning occurs when using an asynchronous reset and can be ignored. The report states “</w:t>
       </w:r>
       <w:r>
         <w:rPr>
@@ -212,19 +807,7 @@
         <w:rPr>
           <w:szCs w:val="24"/>
         </w:rPr>
-        <w:t xml:space="preserve"> pose any </w:t>
-      </w:r>
-      <w:r>
-        <w:rPr>
-          <w:szCs w:val="24"/>
-        </w:rPr>
-        <w:t>problem”</w:t>
-      </w:r>
-      <w:r>
-        <w:rPr>
-          <w:szCs w:val="24"/>
-        </w:rPr>
-        <w:t xml:space="preserve">. Next, I decided to test the reset signal on the FPGA. The reset signal is now defined from the red reset button on the FPGA. When the button is pressed, all of the outputs turn to zero. This means that the reset signal is reaching the submodule blocks. Overall, this makes me agree with the report I found and think that we can ignore the warning. </w:t>
+        <w:t xml:space="preserve"> pose any problem”. Next, I decided to test the reset signal on the FPGA. The reset signal is now defined from the red reset button on the FPGA. When the button is pressed, all of the outputs turn to zero. This means that the reset signal is reaching the submodule blocks. Overall, this makes me agree with the report I found and think that we can ignore the warning. </w:t>
       </w:r>
     </w:p>
     <w:p>
@@ -242,31 +825,7 @@
         <w:rPr>
           <w:szCs w:val="24"/>
         </w:rPr>
-        <w:t>I recorded and verified the outputs of the FPGA test</w:t>
-      </w:r>
-      <w:r>
-        <w:rPr>
-          <w:szCs w:val="24"/>
-        </w:rPr>
-        <w:t xml:space="preserve"> (passing audio stream through)</w:t>
-      </w:r>
-      <w:r>
-        <w:rPr>
-          <w:szCs w:val="24"/>
-        </w:rPr>
-        <w:t xml:space="preserve"> in a FPGA Testing document. This document can be found </w:t>
-      </w:r>
-      <w:r>
-        <w:rPr>
-          <w:szCs w:val="24"/>
-        </w:rPr>
-        <w:t>at</w:t>
-      </w:r>
-      <w:r>
-        <w:rPr>
-          <w:szCs w:val="24"/>
-        </w:rPr>
-        <w:t xml:space="preserve"> </w:t>
+        <w:t xml:space="preserve">I recorded and verified the outputs of the FPGA test (passing audio stream through) in a FPGA Testing document. This document can be found at </w:t>
       </w:r>
       <w:proofErr w:type="spellStart"/>
       <w:r>
@@ -434,8 +993,6 @@
         </w:rPr>
         <w:t>Test the FPGA with filtering enabled</w:t>
       </w:r>
-      <w:bookmarkStart w:id="0" w:name="_GoBack"/>
-      <w:bookmarkEnd w:id="0"/>
     </w:p>
     <w:p>
       <w:pPr>
@@ -563,81 +1120,6 @@
           <w:szCs w:val="24"/>
         </w:rPr>
       </w:pPr>
-      <w:proofErr w:type="spellStart"/>
-      <w:r>
-        <w:rPr>
-          <w:i/>
-          <w:szCs w:val="24"/>
-        </w:rPr>
-        <w:t>Dhrvuit</w:t>
-      </w:r>
-      <w:proofErr w:type="spellEnd"/>
-      <w:r>
-        <w:rPr>
-          <w:szCs w:val="24"/>
-        </w:rPr>
-        <w:t>:</w:t>
-      </w:r>
-    </w:p>
-    <w:p>
-      <w:pPr>
-        <w:rPr>
-          <w:szCs w:val="24"/>
-        </w:rPr>
-      </w:pPr>
-      <w:r>
-        <w:rPr>
-          <w:i/>
-          <w:szCs w:val="24"/>
-        </w:rPr>
-        <w:t>Kevin</w:t>
-      </w:r>
-      <w:r>
-        <w:rPr>
-          <w:szCs w:val="24"/>
-        </w:rPr>
-        <w:t>:</w:t>
-      </w:r>
-    </w:p>
-    <w:p>
-      <w:pPr>
-        <w:rPr>
-          <w:szCs w:val="24"/>
-        </w:rPr>
-      </w:pPr>
-      <w:r>
-        <w:rPr>
-          <w:i/>
-          <w:szCs w:val="24"/>
-        </w:rPr>
-        <w:t>Whitley</w:t>
-      </w:r>
-      <w:r>
-        <w:rPr>
-          <w:szCs w:val="24"/>
-        </w:rPr>
-        <w:t>:</w:t>
-      </w:r>
-    </w:p>
-    <w:p>
-      <w:pPr>
-        <w:rPr>
-          <w:szCs w:val="24"/>
-        </w:rPr>
-      </w:pPr>
-      <w:r>
-        <w:rPr>
-          <w:i/>
-          <w:szCs w:val="24"/>
-        </w:rPr>
-        <w:t>Julie</w:t>
-      </w:r>
-      <w:r>
-        <w:rPr>
-          <w:szCs w:val="24"/>
-        </w:rPr>
-        <w:t>:</w:t>
-      </w:r>
     </w:p>
     <w:sectPr>
       <w:pgSz w:w="12240" w:h="15840"/>
@@ -652,6 +1134,119 @@
 <file path=word/numbering.xml><?xml version="1.0" encoding="utf-8"?>
 <w:numbering xmlns:wpc="http://schemas.microsoft.com/office/word/2010/wordprocessingCanvas" xmlns:cx="http://schemas.microsoft.com/office/drawing/2014/chartex" xmlns:cx1="http://schemas.microsoft.com/office/drawing/2015/9/8/chartex" xmlns:cx2="http://schemas.microsoft.com/office/drawing/2015/10/21/chartex" xmlns:mc="http://schemas.openxmlformats.org/markup-compatibility/2006" xmlns:o="urn:schemas-microsoft-com:office:office" xmlns:r="http://schemas.openxmlformats.org/officeDocument/2006/relationships" xmlns:m="http://schemas.openxmlformats.org/officeDocument/2006/math" xmlns:v="urn:schemas-microsoft-com:vml" xmlns:wp14="http://schemas.microsoft.com/office/word/2010/wordprocessingDrawing" xmlns:wp="http://schemas.openxmlformats.org/drawingml/2006/wordprocessingDrawing" xmlns:w10="urn:schemas-microsoft-com:office:word" xmlns:w="http://schemas.openxmlformats.org/wordprocessingml/2006/main" xmlns:w14="http://schemas.microsoft.com/office/word/2010/wordml" xmlns:w15="http://schemas.microsoft.com/office/word/2012/wordml" xmlns:w16se="http://schemas.microsoft.com/office/word/2015/wordml/symex" xmlns:wpg="http://schemas.microsoft.com/office/word/2010/wordprocessingGroup" xmlns:wpi="http://schemas.microsoft.com/office/word/2010/wordprocessingInk" xmlns:wne="http://schemas.microsoft.com/office/word/2006/wordml" xmlns:wps="http://schemas.microsoft.com/office/word/2010/wordprocessingShape" mc:Ignorable="w14 w15 w16se wp14">
   <w:abstractNum w:abstractNumId="0" w15:restartNumberingAfterBreak="0">
+    <w:nsid w:val="04DB70DA"/>
+    <w:multiLevelType w:val="hybridMultilevel"/>
+    <w:tmpl w:val="501809AE"/>
+    <w:lvl w:ilvl="0" w:tplc="04090001">
+      <w:start w:val="1"/>
+      <w:numFmt w:val="bullet"/>
+      <w:lvlText w:val=""/>
+      <w:lvlJc w:val="left"/>
+      <w:pPr>
+        <w:ind w:left="720" w:hanging="360"/>
+      </w:pPr>
+      <w:rPr>
+        <w:rFonts w:ascii="Symbol" w:hAnsi="Symbol" w:hint="default"/>
+      </w:rPr>
+    </w:lvl>
+    <w:lvl w:ilvl="1" w:tplc="04090003" w:tentative="1">
+      <w:start w:val="1"/>
+      <w:numFmt w:val="bullet"/>
+      <w:lvlText w:val="o"/>
+      <w:lvlJc w:val="left"/>
+      <w:pPr>
+        <w:ind w:left="1440" w:hanging="360"/>
+      </w:pPr>
+      <w:rPr>
+        <w:rFonts w:ascii="Courier New" w:hAnsi="Courier New" w:cs="Courier New" w:hint="default"/>
+      </w:rPr>
+    </w:lvl>
+    <w:lvl w:ilvl="2" w:tplc="04090005" w:tentative="1">
+      <w:start w:val="1"/>
+      <w:numFmt w:val="bullet"/>
+      <w:lvlText w:val=""/>
+      <w:lvlJc w:val="left"/>
+      <w:pPr>
+        <w:ind w:left="2160" w:hanging="360"/>
+      </w:pPr>
+      <w:rPr>
+        <w:rFonts w:ascii="Wingdings" w:hAnsi="Wingdings" w:hint="default"/>
+      </w:rPr>
+    </w:lvl>
+    <w:lvl w:ilvl="3" w:tplc="04090001" w:tentative="1">
+      <w:start w:val="1"/>
+      <w:numFmt w:val="bullet"/>
+      <w:lvlText w:val=""/>
+      <w:lvlJc w:val="left"/>
+      <w:pPr>
+        <w:ind w:left="2880" w:hanging="360"/>
+      </w:pPr>
+      <w:rPr>
+        <w:rFonts w:ascii="Symbol" w:hAnsi="Symbol" w:hint="default"/>
+      </w:rPr>
+    </w:lvl>
+    <w:lvl w:ilvl="4" w:tplc="04090003" w:tentative="1">
+      <w:start w:val="1"/>
+      <w:numFmt w:val="bullet"/>
+      <w:lvlText w:val="o"/>
+      <w:lvlJc w:val="left"/>
+      <w:pPr>
+        <w:ind w:left="3600" w:hanging="360"/>
+      </w:pPr>
+      <w:rPr>
+        <w:rFonts w:ascii="Courier New" w:hAnsi="Courier New" w:cs="Courier New" w:hint="default"/>
+      </w:rPr>
+    </w:lvl>
+    <w:lvl w:ilvl="5" w:tplc="04090005" w:tentative="1">
+      <w:start w:val="1"/>
+      <w:numFmt w:val="bullet"/>
+      <w:lvlText w:val=""/>
+      <w:lvlJc w:val="left"/>
+      <w:pPr>
+        <w:ind w:left="4320" w:hanging="360"/>
+      </w:pPr>
+      <w:rPr>
+        <w:rFonts w:ascii="Wingdings" w:hAnsi="Wingdings" w:hint="default"/>
+      </w:rPr>
+    </w:lvl>
+    <w:lvl w:ilvl="6" w:tplc="04090001" w:tentative="1">
+      <w:start w:val="1"/>
+      <w:numFmt w:val="bullet"/>
+      <w:lvlText w:val=""/>
+      <w:lvlJc w:val="left"/>
+      <w:pPr>
+        <w:ind w:left="5040" w:hanging="360"/>
+      </w:pPr>
+      <w:rPr>
+        <w:rFonts w:ascii="Symbol" w:hAnsi="Symbol" w:hint="default"/>
+      </w:rPr>
+    </w:lvl>
+    <w:lvl w:ilvl="7" w:tplc="04090003" w:tentative="1">
+      <w:start w:val="1"/>
+      <w:numFmt w:val="bullet"/>
+      <w:lvlText w:val="o"/>
+      <w:lvlJc w:val="left"/>
+      <w:pPr>
+        <w:ind w:left="5760" w:hanging="360"/>
+      </w:pPr>
+      <w:rPr>
+        <w:rFonts w:ascii="Courier New" w:hAnsi="Courier New" w:cs="Courier New" w:hint="default"/>
+      </w:rPr>
+    </w:lvl>
+    <w:lvl w:ilvl="8" w:tplc="04090005" w:tentative="1">
+      <w:start w:val="1"/>
+      <w:numFmt w:val="bullet"/>
+      <w:lvlText w:val=""/>
+      <w:lvlJc w:val="left"/>
+      <w:pPr>
+        <w:ind w:left="6480" w:hanging="360"/>
+      </w:pPr>
+      <w:rPr>
+        <w:rFonts w:ascii="Wingdings" w:hAnsi="Wingdings" w:hint="default"/>
+      </w:rPr>
+    </w:lvl>
+  </w:abstractNum>
+  <w:abstractNum w:abstractNumId="1" w15:restartNumberingAfterBreak="0">
     <w:nsid w:val="08751B90"/>
     <w:multiLevelType w:val="hybridMultilevel"/>
     <w:tmpl w:val="4F98063C"/>
@@ -764,7 +1359,7 @@
       </w:rPr>
     </w:lvl>
   </w:abstractNum>
-  <w:abstractNum w:abstractNumId="1" w15:restartNumberingAfterBreak="0">
+  <w:abstractNum w:abstractNumId="2" w15:restartNumberingAfterBreak="0">
     <w:nsid w:val="0A9E79F3"/>
     <w:multiLevelType w:val="hybridMultilevel"/>
     <w:tmpl w:val="5CE8A150"/>
@@ -877,7 +1472,7 @@
       </w:rPr>
     </w:lvl>
   </w:abstractNum>
-  <w:abstractNum w:abstractNumId="2" w15:restartNumberingAfterBreak="0">
+  <w:abstractNum w:abstractNumId="3" w15:restartNumberingAfterBreak="0">
     <w:nsid w:val="1020595D"/>
     <w:multiLevelType w:val="hybridMultilevel"/>
     <w:tmpl w:val="3A5C5F5A"/>
@@ -990,7 +1585,7 @@
       </w:rPr>
     </w:lvl>
   </w:abstractNum>
-  <w:abstractNum w:abstractNumId="3" w15:restartNumberingAfterBreak="0">
+  <w:abstractNum w:abstractNumId="4" w15:restartNumberingAfterBreak="0">
     <w:nsid w:val="11A87E66"/>
     <w:multiLevelType w:val="hybridMultilevel"/>
     <w:tmpl w:val="A19C56BC"/>
@@ -1103,7 +1698,7 @@
       </w:rPr>
     </w:lvl>
   </w:abstractNum>
-  <w:abstractNum w:abstractNumId="4" w15:restartNumberingAfterBreak="0">
+  <w:abstractNum w:abstractNumId="5" w15:restartNumberingAfterBreak="0">
     <w:nsid w:val="1DEE5AC7"/>
     <w:multiLevelType w:val="hybridMultilevel"/>
     <w:tmpl w:val="901E7A6C"/>
@@ -1216,7 +1811,7 @@
       </w:rPr>
     </w:lvl>
   </w:abstractNum>
-  <w:abstractNum w:abstractNumId="5" w15:restartNumberingAfterBreak="0">
+  <w:abstractNum w:abstractNumId="6" w15:restartNumberingAfterBreak="0">
     <w:nsid w:val="20C679C2"/>
     <w:multiLevelType w:val="hybridMultilevel"/>
     <w:tmpl w:val="C9BCEF12"/>
@@ -1329,7 +1924,7 @@
       </w:rPr>
     </w:lvl>
   </w:abstractNum>
-  <w:abstractNum w:abstractNumId="6" w15:restartNumberingAfterBreak="0">
+  <w:abstractNum w:abstractNumId="7" w15:restartNumberingAfterBreak="0">
     <w:nsid w:val="21A85852"/>
     <w:multiLevelType w:val="hybridMultilevel"/>
     <w:tmpl w:val="CE1CA062"/>
@@ -1442,7 +2037,7 @@
       </w:rPr>
     </w:lvl>
   </w:abstractNum>
-  <w:abstractNum w:abstractNumId="7" w15:restartNumberingAfterBreak="0">
+  <w:abstractNum w:abstractNumId="8" w15:restartNumberingAfterBreak="0">
     <w:nsid w:val="2C975A9A"/>
     <w:multiLevelType w:val="hybridMultilevel"/>
     <w:tmpl w:val="1500E6D6"/>
@@ -1555,7 +2150,120 @@
       </w:rPr>
     </w:lvl>
   </w:abstractNum>
-  <w:abstractNum w:abstractNumId="8" w15:restartNumberingAfterBreak="0">
+  <w:abstractNum w:abstractNumId="9" w15:restartNumberingAfterBreak="0">
+    <w:nsid w:val="375E4B8A"/>
+    <w:multiLevelType w:val="hybridMultilevel"/>
+    <w:tmpl w:val="40AEBD56"/>
+    <w:lvl w:ilvl="0" w:tplc="04090001">
+      <w:start w:val="1"/>
+      <w:numFmt w:val="bullet"/>
+      <w:lvlText w:val=""/>
+      <w:lvlJc w:val="left"/>
+      <w:pPr>
+        <w:ind w:left="720" w:hanging="360"/>
+      </w:pPr>
+      <w:rPr>
+        <w:rFonts w:ascii="Symbol" w:hAnsi="Symbol" w:hint="default"/>
+      </w:rPr>
+    </w:lvl>
+    <w:lvl w:ilvl="1" w:tplc="04090003">
+      <w:start w:val="1"/>
+      <w:numFmt w:val="bullet"/>
+      <w:lvlText w:val="o"/>
+      <w:lvlJc w:val="left"/>
+      <w:pPr>
+        <w:ind w:left="1440" w:hanging="360"/>
+      </w:pPr>
+      <w:rPr>
+        <w:rFonts w:ascii="Courier New" w:hAnsi="Courier New" w:cs="Courier New" w:hint="default"/>
+      </w:rPr>
+    </w:lvl>
+    <w:lvl w:ilvl="2" w:tplc="04090005" w:tentative="1">
+      <w:start w:val="1"/>
+      <w:numFmt w:val="bullet"/>
+      <w:lvlText w:val=""/>
+      <w:lvlJc w:val="left"/>
+      <w:pPr>
+        <w:ind w:left="2160" w:hanging="360"/>
+      </w:pPr>
+      <w:rPr>
+        <w:rFonts w:ascii="Wingdings" w:hAnsi="Wingdings" w:hint="default"/>
+      </w:rPr>
+    </w:lvl>
+    <w:lvl w:ilvl="3" w:tplc="04090001" w:tentative="1">
+      <w:start w:val="1"/>
+      <w:numFmt w:val="bullet"/>
+      <w:lvlText w:val=""/>
+      <w:lvlJc w:val="left"/>
+      <w:pPr>
+        <w:ind w:left="2880" w:hanging="360"/>
+      </w:pPr>
+      <w:rPr>
+        <w:rFonts w:ascii="Symbol" w:hAnsi="Symbol" w:hint="default"/>
+      </w:rPr>
+    </w:lvl>
+    <w:lvl w:ilvl="4" w:tplc="04090003" w:tentative="1">
+      <w:start w:val="1"/>
+      <w:numFmt w:val="bullet"/>
+      <w:lvlText w:val="o"/>
+      <w:lvlJc w:val="left"/>
+      <w:pPr>
+        <w:ind w:left="3600" w:hanging="360"/>
+      </w:pPr>
+      <w:rPr>
+        <w:rFonts w:ascii="Courier New" w:hAnsi="Courier New" w:cs="Courier New" w:hint="default"/>
+      </w:rPr>
+    </w:lvl>
+    <w:lvl w:ilvl="5" w:tplc="04090005" w:tentative="1">
+      <w:start w:val="1"/>
+      <w:numFmt w:val="bullet"/>
+      <w:lvlText w:val=""/>
+      <w:lvlJc w:val="left"/>
+      <w:pPr>
+        <w:ind w:left="4320" w:hanging="360"/>
+      </w:pPr>
+      <w:rPr>
+        <w:rFonts w:ascii="Wingdings" w:hAnsi="Wingdings" w:hint="default"/>
+      </w:rPr>
+    </w:lvl>
+    <w:lvl w:ilvl="6" w:tplc="04090001" w:tentative="1">
+      <w:start w:val="1"/>
+      <w:numFmt w:val="bullet"/>
+      <w:lvlText w:val=""/>
+      <w:lvlJc w:val="left"/>
+      <w:pPr>
+        <w:ind w:left="5040" w:hanging="360"/>
+      </w:pPr>
+      <w:rPr>
+        <w:rFonts w:ascii="Symbol" w:hAnsi="Symbol" w:hint="default"/>
+      </w:rPr>
+    </w:lvl>
+    <w:lvl w:ilvl="7" w:tplc="04090003" w:tentative="1">
+      <w:start w:val="1"/>
+      <w:numFmt w:val="bullet"/>
+      <w:lvlText w:val="o"/>
+      <w:lvlJc w:val="left"/>
+      <w:pPr>
+        <w:ind w:left="5760" w:hanging="360"/>
+      </w:pPr>
+      <w:rPr>
+        <w:rFonts w:ascii="Courier New" w:hAnsi="Courier New" w:cs="Courier New" w:hint="default"/>
+      </w:rPr>
+    </w:lvl>
+    <w:lvl w:ilvl="8" w:tplc="04090005" w:tentative="1">
+      <w:start w:val="1"/>
+      <w:numFmt w:val="bullet"/>
+      <w:lvlText w:val=""/>
+      <w:lvlJc w:val="left"/>
+      <w:pPr>
+        <w:ind w:left="6480" w:hanging="360"/>
+      </w:pPr>
+      <w:rPr>
+        <w:rFonts w:ascii="Wingdings" w:hAnsi="Wingdings" w:hint="default"/>
+      </w:rPr>
+    </w:lvl>
+  </w:abstractNum>
+  <w:abstractNum w:abstractNumId="10" w15:restartNumberingAfterBreak="0">
     <w:nsid w:val="408E3BAC"/>
     <w:multiLevelType w:val="hybridMultilevel"/>
     <w:tmpl w:val="08143B6A"/>
@@ -1668,7 +2376,7 @@
       </w:rPr>
     </w:lvl>
   </w:abstractNum>
-  <w:abstractNum w:abstractNumId="9" w15:restartNumberingAfterBreak="0">
+  <w:abstractNum w:abstractNumId="11" w15:restartNumberingAfterBreak="0">
     <w:nsid w:val="45424684"/>
     <w:multiLevelType w:val="hybridMultilevel"/>
     <w:tmpl w:val="D8E449AA"/>
@@ -1781,7 +2489,7 @@
       </w:rPr>
     </w:lvl>
   </w:abstractNum>
-  <w:abstractNum w:abstractNumId="10" w15:restartNumberingAfterBreak="0">
+  <w:abstractNum w:abstractNumId="12" w15:restartNumberingAfterBreak="0">
     <w:nsid w:val="45946F07"/>
     <w:multiLevelType w:val="hybridMultilevel"/>
     <w:tmpl w:val="3E409B70"/>
@@ -1894,7 +2602,7 @@
       </w:rPr>
     </w:lvl>
   </w:abstractNum>
-  <w:abstractNum w:abstractNumId="11" w15:restartNumberingAfterBreak="0">
+  <w:abstractNum w:abstractNumId="13" w15:restartNumberingAfterBreak="0">
     <w:nsid w:val="497E1E10"/>
     <w:multiLevelType w:val="hybridMultilevel"/>
     <w:tmpl w:val="1B2002B6"/>
@@ -2007,7 +2715,7 @@
       </w:rPr>
     </w:lvl>
   </w:abstractNum>
-  <w:abstractNum w:abstractNumId="12" w15:restartNumberingAfterBreak="0">
+  <w:abstractNum w:abstractNumId="14" w15:restartNumberingAfterBreak="0">
     <w:nsid w:val="4F1B7233"/>
     <w:multiLevelType w:val="hybridMultilevel"/>
     <w:tmpl w:val="C106B336"/>
@@ -2120,7 +2828,120 @@
       </w:rPr>
     </w:lvl>
   </w:abstractNum>
-  <w:abstractNum w:abstractNumId="13" w15:restartNumberingAfterBreak="0">
+  <w:abstractNum w:abstractNumId="15" w15:restartNumberingAfterBreak="0">
+    <w:nsid w:val="4FF232E2"/>
+    <w:multiLevelType w:val="hybridMultilevel"/>
+    <w:tmpl w:val="68D4F2F4"/>
+    <w:lvl w:ilvl="0" w:tplc="04090001">
+      <w:start w:val="1"/>
+      <w:numFmt w:val="bullet"/>
+      <w:lvlText w:val=""/>
+      <w:lvlJc w:val="left"/>
+      <w:pPr>
+        <w:ind w:left="720" w:hanging="360"/>
+      </w:pPr>
+      <w:rPr>
+        <w:rFonts w:ascii="Symbol" w:hAnsi="Symbol" w:hint="default"/>
+      </w:rPr>
+    </w:lvl>
+    <w:lvl w:ilvl="1" w:tplc="04090003">
+      <w:start w:val="1"/>
+      <w:numFmt w:val="bullet"/>
+      <w:lvlText w:val="o"/>
+      <w:lvlJc w:val="left"/>
+      <w:pPr>
+        <w:ind w:left="1440" w:hanging="360"/>
+      </w:pPr>
+      <w:rPr>
+        <w:rFonts w:ascii="Courier New" w:hAnsi="Courier New" w:cs="Courier New" w:hint="default"/>
+      </w:rPr>
+    </w:lvl>
+    <w:lvl w:ilvl="2" w:tplc="04090005" w:tentative="1">
+      <w:start w:val="1"/>
+      <w:numFmt w:val="bullet"/>
+      <w:lvlText w:val=""/>
+      <w:lvlJc w:val="left"/>
+      <w:pPr>
+        <w:ind w:left="2160" w:hanging="360"/>
+      </w:pPr>
+      <w:rPr>
+        <w:rFonts w:ascii="Wingdings" w:hAnsi="Wingdings" w:hint="default"/>
+      </w:rPr>
+    </w:lvl>
+    <w:lvl w:ilvl="3" w:tplc="04090001" w:tentative="1">
+      <w:start w:val="1"/>
+      <w:numFmt w:val="bullet"/>
+      <w:lvlText w:val=""/>
+      <w:lvlJc w:val="left"/>
+      <w:pPr>
+        <w:ind w:left="2880" w:hanging="360"/>
+      </w:pPr>
+      <w:rPr>
+        <w:rFonts w:ascii="Symbol" w:hAnsi="Symbol" w:hint="default"/>
+      </w:rPr>
+    </w:lvl>
+    <w:lvl w:ilvl="4" w:tplc="04090003" w:tentative="1">
+      <w:start w:val="1"/>
+      <w:numFmt w:val="bullet"/>
+      <w:lvlText w:val="o"/>
+      <w:lvlJc w:val="left"/>
+      <w:pPr>
+        <w:ind w:left="3600" w:hanging="360"/>
+      </w:pPr>
+      <w:rPr>
+        <w:rFonts w:ascii="Courier New" w:hAnsi="Courier New" w:cs="Courier New" w:hint="default"/>
+      </w:rPr>
+    </w:lvl>
+    <w:lvl w:ilvl="5" w:tplc="04090005" w:tentative="1">
+      <w:start w:val="1"/>
+      <w:numFmt w:val="bullet"/>
+      <w:lvlText w:val=""/>
+      <w:lvlJc w:val="left"/>
+      <w:pPr>
+        <w:ind w:left="4320" w:hanging="360"/>
+      </w:pPr>
+      <w:rPr>
+        <w:rFonts w:ascii="Wingdings" w:hAnsi="Wingdings" w:hint="default"/>
+      </w:rPr>
+    </w:lvl>
+    <w:lvl w:ilvl="6" w:tplc="04090001" w:tentative="1">
+      <w:start w:val="1"/>
+      <w:numFmt w:val="bullet"/>
+      <w:lvlText w:val=""/>
+      <w:lvlJc w:val="left"/>
+      <w:pPr>
+        <w:ind w:left="5040" w:hanging="360"/>
+      </w:pPr>
+      <w:rPr>
+        <w:rFonts w:ascii="Symbol" w:hAnsi="Symbol" w:hint="default"/>
+      </w:rPr>
+    </w:lvl>
+    <w:lvl w:ilvl="7" w:tplc="04090003" w:tentative="1">
+      <w:start w:val="1"/>
+      <w:numFmt w:val="bullet"/>
+      <w:lvlText w:val="o"/>
+      <w:lvlJc w:val="left"/>
+      <w:pPr>
+        <w:ind w:left="5760" w:hanging="360"/>
+      </w:pPr>
+      <w:rPr>
+        <w:rFonts w:ascii="Courier New" w:hAnsi="Courier New" w:cs="Courier New" w:hint="default"/>
+      </w:rPr>
+    </w:lvl>
+    <w:lvl w:ilvl="8" w:tplc="04090005" w:tentative="1">
+      <w:start w:val="1"/>
+      <w:numFmt w:val="bullet"/>
+      <w:lvlText w:val=""/>
+      <w:lvlJc w:val="left"/>
+      <w:pPr>
+        <w:ind w:left="6480" w:hanging="360"/>
+      </w:pPr>
+      <w:rPr>
+        <w:rFonts w:ascii="Wingdings" w:hAnsi="Wingdings" w:hint="default"/>
+      </w:rPr>
+    </w:lvl>
+  </w:abstractNum>
+  <w:abstractNum w:abstractNumId="16" w15:restartNumberingAfterBreak="0">
     <w:nsid w:val="63032E05"/>
     <w:multiLevelType w:val="hybridMultilevel"/>
     <w:tmpl w:val="61BCBCB6"/>
@@ -2233,7 +3054,7 @@
       </w:rPr>
     </w:lvl>
   </w:abstractNum>
-  <w:abstractNum w:abstractNumId="14" w15:restartNumberingAfterBreak="0">
+  <w:abstractNum w:abstractNumId="17" w15:restartNumberingAfterBreak="0">
     <w:nsid w:val="64AD7ECC"/>
     <w:multiLevelType w:val="hybridMultilevel"/>
     <w:tmpl w:val="6B0ACB34"/>
@@ -2346,7 +3167,120 @@
       </w:rPr>
     </w:lvl>
   </w:abstractNum>
-  <w:abstractNum w:abstractNumId="15" w15:restartNumberingAfterBreak="0">
+  <w:abstractNum w:abstractNumId="18" w15:restartNumberingAfterBreak="0">
+    <w:nsid w:val="6ADB3283"/>
+    <w:multiLevelType w:val="hybridMultilevel"/>
+    <w:tmpl w:val="1F8816D4"/>
+    <w:lvl w:ilvl="0" w:tplc="04090001">
+      <w:start w:val="1"/>
+      <w:numFmt w:val="bullet"/>
+      <w:lvlText w:val=""/>
+      <w:lvlJc w:val="left"/>
+      <w:pPr>
+        <w:ind w:left="720" w:hanging="360"/>
+      </w:pPr>
+      <w:rPr>
+        <w:rFonts w:ascii="Symbol" w:hAnsi="Symbol" w:hint="default"/>
+      </w:rPr>
+    </w:lvl>
+    <w:lvl w:ilvl="1" w:tplc="04090003" w:tentative="1">
+      <w:start w:val="1"/>
+      <w:numFmt w:val="bullet"/>
+      <w:lvlText w:val="o"/>
+      <w:lvlJc w:val="left"/>
+      <w:pPr>
+        <w:ind w:left="1440" w:hanging="360"/>
+      </w:pPr>
+      <w:rPr>
+        <w:rFonts w:ascii="Courier New" w:hAnsi="Courier New" w:cs="Courier New" w:hint="default"/>
+      </w:rPr>
+    </w:lvl>
+    <w:lvl w:ilvl="2" w:tplc="04090005" w:tentative="1">
+      <w:start w:val="1"/>
+      <w:numFmt w:val="bullet"/>
+      <w:lvlText w:val=""/>
+      <w:lvlJc w:val="left"/>
+      <w:pPr>
+        <w:ind w:left="2160" w:hanging="360"/>
+      </w:pPr>
+      <w:rPr>
+        <w:rFonts w:ascii="Wingdings" w:hAnsi="Wingdings" w:hint="default"/>
+      </w:rPr>
+    </w:lvl>
+    <w:lvl w:ilvl="3" w:tplc="04090001" w:tentative="1">
+      <w:start w:val="1"/>
+      <w:numFmt w:val="bullet"/>
+      <w:lvlText w:val=""/>
+      <w:lvlJc w:val="left"/>
+      <w:pPr>
+        <w:ind w:left="2880" w:hanging="360"/>
+      </w:pPr>
+      <w:rPr>
+        <w:rFonts w:ascii="Symbol" w:hAnsi="Symbol" w:hint="default"/>
+      </w:rPr>
+    </w:lvl>
+    <w:lvl w:ilvl="4" w:tplc="04090003" w:tentative="1">
+      <w:start w:val="1"/>
+      <w:numFmt w:val="bullet"/>
+      <w:lvlText w:val="o"/>
+      <w:lvlJc w:val="left"/>
+      <w:pPr>
+        <w:ind w:left="3600" w:hanging="360"/>
+      </w:pPr>
+      <w:rPr>
+        <w:rFonts w:ascii="Courier New" w:hAnsi="Courier New" w:cs="Courier New" w:hint="default"/>
+      </w:rPr>
+    </w:lvl>
+    <w:lvl w:ilvl="5" w:tplc="04090005" w:tentative="1">
+      <w:start w:val="1"/>
+      <w:numFmt w:val="bullet"/>
+      <w:lvlText w:val=""/>
+      <w:lvlJc w:val="left"/>
+      <w:pPr>
+        <w:ind w:left="4320" w:hanging="360"/>
+      </w:pPr>
+      <w:rPr>
+        <w:rFonts w:ascii="Wingdings" w:hAnsi="Wingdings" w:hint="default"/>
+      </w:rPr>
+    </w:lvl>
+    <w:lvl w:ilvl="6" w:tplc="04090001" w:tentative="1">
+      <w:start w:val="1"/>
+      <w:numFmt w:val="bullet"/>
+      <w:lvlText w:val=""/>
+      <w:lvlJc w:val="left"/>
+      <w:pPr>
+        <w:ind w:left="5040" w:hanging="360"/>
+      </w:pPr>
+      <w:rPr>
+        <w:rFonts w:ascii="Symbol" w:hAnsi="Symbol" w:hint="default"/>
+      </w:rPr>
+    </w:lvl>
+    <w:lvl w:ilvl="7" w:tplc="04090003" w:tentative="1">
+      <w:start w:val="1"/>
+      <w:numFmt w:val="bullet"/>
+      <w:lvlText w:val="o"/>
+      <w:lvlJc w:val="left"/>
+      <w:pPr>
+        <w:ind w:left="5760" w:hanging="360"/>
+      </w:pPr>
+      <w:rPr>
+        <w:rFonts w:ascii="Courier New" w:hAnsi="Courier New" w:cs="Courier New" w:hint="default"/>
+      </w:rPr>
+    </w:lvl>
+    <w:lvl w:ilvl="8" w:tplc="04090005" w:tentative="1">
+      <w:start w:val="1"/>
+      <w:numFmt w:val="bullet"/>
+      <w:lvlText w:val=""/>
+      <w:lvlJc w:val="left"/>
+      <w:pPr>
+        <w:ind w:left="6480" w:hanging="360"/>
+      </w:pPr>
+      <w:rPr>
+        <w:rFonts w:ascii="Wingdings" w:hAnsi="Wingdings" w:hint="default"/>
+      </w:rPr>
+    </w:lvl>
+  </w:abstractNum>
+  <w:abstractNum w:abstractNumId="19" w15:restartNumberingAfterBreak="0">
     <w:nsid w:val="709F54ED"/>
     <w:multiLevelType w:val="hybridMultilevel"/>
     <w:tmpl w:val="7ECAAB48"/>
@@ -2459,7 +3393,7 @@
       </w:rPr>
     </w:lvl>
   </w:abstractNum>
-  <w:abstractNum w:abstractNumId="16" w15:restartNumberingAfterBreak="0">
+  <w:abstractNum w:abstractNumId="20" w15:restartNumberingAfterBreak="0">
     <w:nsid w:val="75614FB6"/>
     <w:multiLevelType w:val="hybridMultilevel"/>
     <w:tmpl w:val="5DD88B9E"/>
@@ -2572,7 +3506,7 @@
       </w:rPr>
     </w:lvl>
   </w:abstractNum>
-  <w:abstractNum w:abstractNumId="17" w15:restartNumberingAfterBreak="0">
+  <w:abstractNum w:abstractNumId="21" w15:restartNumberingAfterBreak="0">
     <w:nsid w:val="76D06E51"/>
     <w:multiLevelType w:val="hybridMultilevel"/>
     <w:tmpl w:val="CB840EDA"/>
@@ -2685,7 +3619,7 @@
       </w:rPr>
     </w:lvl>
   </w:abstractNum>
-  <w:abstractNum w:abstractNumId="18" w15:restartNumberingAfterBreak="0">
+  <w:abstractNum w:abstractNumId="22" w15:restartNumberingAfterBreak="0">
     <w:nsid w:val="7AA73DBA"/>
     <w:multiLevelType w:val="hybridMultilevel"/>
     <w:tmpl w:val="8FFC314A"/>
@@ -2798,7 +3732,7 @@
       </w:rPr>
     </w:lvl>
   </w:abstractNum>
-  <w:abstractNum w:abstractNumId="19" w15:restartNumberingAfterBreak="0">
+  <w:abstractNum w:abstractNumId="23" w15:restartNumberingAfterBreak="0">
     <w:nsid w:val="7AE90442"/>
     <w:multiLevelType w:val="hybridMultilevel"/>
     <w:tmpl w:val="02CC86F6"/>
@@ -2912,64 +3846,76 @@
     </w:lvl>
   </w:abstractNum>
   <w:num w:numId="1">
+    <w:abstractNumId w:val="11"/>
+  </w:num>
+  <w:num w:numId="2">
+    <w:abstractNumId w:val="14"/>
+  </w:num>
+  <w:num w:numId="3">
+    <w:abstractNumId w:val="23"/>
+  </w:num>
+  <w:num w:numId="4">
+    <w:abstractNumId w:val="5"/>
+  </w:num>
+  <w:num w:numId="5">
+    <w:abstractNumId w:val="6"/>
+  </w:num>
+  <w:num w:numId="6">
+    <w:abstractNumId w:val="12"/>
+  </w:num>
+  <w:num w:numId="7">
+    <w:abstractNumId w:val="8"/>
+  </w:num>
+  <w:num w:numId="8">
+    <w:abstractNumId w:val="21"/>
+  </w:num>
+  <w:num w:numId="9">
+    <w:abstractNumId w:val="19"/>
+  </w:num>
+  <w:num w:numId="10">
+    <w:abstractNumId w:val="4"/>
+  </w:num>
+  <w:num w:numId="11">
+    <w:abstractNumId w:val="1"/>
+  </w:num>
+  <w:num w:numId="12">
+    <w:abstractNumId w:val="7"/>
+  </w:num>
+  <w:num w:numId="13">
+    <w:abstractNumId w:val="20"/>
+  </w:num>
+  <w:num w:numId="14">
+    <w:abstractNumId w:val="13"/>
+  </w:num>
+  <w:num w:numId="15">
+    <w:abstractNumId w:val="17"/>
+  </w:num>
+  <w:num w:numId="16">
+    <w:abstractNumId w:val="3"/>
+  </w:num>
+  <w:num w:numId="17">
+    <w:abstractNumId w:val="2"/>
+  </w:num>
+  <w:num w:numId="18">
+    <w:abstractNumId w:val="16"/>
+  </w:num>
+  <w:num w:numId="19">
+    <w:abstractNumId w:val="22"/>
+  </w:num>
+  <w:num w:numId="20">
+    <w:abstractNumId w:val="10"/>
+  </w:num>
+  <w:num w:numId="21">
+    <w:abstractNumId w:val="0"/>
+  </w:num>
+  <w:num w:numId="22">
+    <w:abstractNumId w:val="15"/>
+  </w:num>
+  <w:num w:numId="23">
     <w:abstractNumId w:val="9"/>
   </w:num>
-  <w:num w:numId="2">
-    <w:abstractNumId w:val="12"/>
-  </w:num>
-  <w:num w:numId="3">
-    <w:abstractNumId w:val="19"/>
-  </w:num>
-  <w:num w:numId="4">
-    <w:abstractNumId w:val="4"/>
-  </w:num>
-  <w:num w:numId="5">
-    <w:abstractNumId w:val="5"/>
-  </w:num>
-  <w:num w:numId="6">
-    <w:abstractNumId w:val="10"/>
-  </w:num>
-  <w:num w:numId="7">
-    <w:abstractNumId w:val="7"/>
-  </w:num>
-  <w:num w:numId="8">
-    <w:abstractNumId w:val="17"/>
-  </w:num>
-  <w:num w:numId="9">
-    <w:abstractNumId w:val="15"/>
-  </w:num>
-  <w:num w:numId="10">
-    <w:abstractNumId w:val="3"/>
-  </w:num>
-  <w:num w:numId="11">
-    <w:abstractNumId w:val="0"/>
-  </w:num>
-  <w:num w:numId="12">
-    <w:abstractNumId w:val="6"/>
-  </w:num>
-  <w:num w:numId="13">
-    <w:abstractNumId w:val="16"/>
-  </w:num>
-  <w:num w:numId="14">
-    <w:abstractNumId w:val="11"/>
-  </w:num>
-  <w:num w:numId="15">
-    <w:abstractNumId w:val="14"/>
-  </w:num>
-  <w:num w:numId="16">
-    <w:abstractNumId w:val="2"/>
-  </w:num>
-  <w:num w:numId="17">
-    <w:abstractNumId w:val="1"/>
-  </w:num>
-  <w:num w:numId="18">
-    <w:abstractNumId w:val="13"/>
-  </w:num>
-  <w:num w:numId="19">
+  <w:num w:numId="24">
     <w:abstractNumId w:val="18"/>
-  </w:num>
-  <w:num w:numId="20">
-    <w:abstractNumId w:val="8"/>
   </w:num>
 </w:numbering>
 </file>

</xml_diff>